<commit_message>
Add sample with bold+italic text styling for HTML.
</commit_message>
<xml_diff>
--- a/samples/fr.opensagres.xdocreport.samples.docxandfreemarker/src/fr/opensagres/xdocreport/samples/docxandfreemarker/DocxTextStylingWithFreemarker.docx
+++ b/samples/fr.opensagres.xdocreport.samples.docxandfreemarker/src/fr/opensagres/xdocreport/samples/docxandfreemarker/DocxTextStylingWithFreemarker.docx
@@ -76,12 +76,12 @@
             <w:tcW w:w="9777" w:type="dxa"/>
           </w:tcPr>
           <w:p>
-            <w:fldSimple w:instr=" MERGEFIELD  ${comments_docx}  \* MERGEFORMAT ">
+            <w:fldSimple w:instr=" MERGEFIELD  ${comments_html}  \* MERGEFORMAT ">
               <w:r>
                 <w:rPr>
                   <w:noProof/>
                 </w:rPr>
-                <w:t>«${comments_docx}»</w:t>
+                <w:t>«${comments_html}»</w:t>
               </w:r>
             </w:fldSimple>
           </w:p>

</xml_diff>

<commit_message>
Add text styling samples.
</commit_message>
<xml_diff>
--- a/samples/fr.opensagres.xdocreport.samples.docxandfreemarker/src/fr/opensagres/xdocreport/samples/docxandfreemarker/DocxTextStylingWithFreemarker.docx
+++ b/samples/fr.opensagres.xdocreport.samples.docxandfreemarker/src/fr/opensagres/xdocreport/samples/docxandfreemarker/DocxTextStylingWithFreemarker.docx
@@ -2,6 +2,27 @@
 <file path=word/document.xml><?xml version="1.0" encoding="utf-8"?>
 <w:document xmlns:ve="http://schemas.openxmlformats.org/markup-compatibility/2006" xmlns:o="urn:schemas-microsoft-com:office:office" xmlns:r="http://schemas.openxmlformats.org/officeDocument/2006/relationships" xmlns:m="http://schemas.openxmlformats.org/officeDocument/2006/math" xmlns:v="urn:schemas-microsoft-com:vml" xmlns:wp="http://schemas.openxmlformats.org/drawingml/2006/wordprocessingDrawing" xmlns:w10="urn:schemas-microsoft-com:office:word" xmlns:w="http://schemas.openxmlformats.org/wordprocessingml/2006/main" xmlns:wne="http://schemas.microsoft.com/office/word/2006/wordml">
   <w:body>
+    <w:p>
+      <w:proofErr w:type="spellStart"/>
+      <w:r>
+        <w:t>Inline</w:t>
+      </w:r>
+      <w:proofErr w:type="spellEnd"/>
+      <w:r>
+        <w:t xml:space="preserve"> HTML :</w:t>
+      </w:r>
+      <w:r>
+        <w:t xml:space="preserve"> </w:t>
+      </w:r>
+      <w:fldSimple w:instr=" MERGEFIELD  ${comments_html}  \* MERGEFORMAT ">
+        <w:r>
+          <w:rPr>
+            <w:noProof/>
+          </w:rPr>
+          <w:t>«${comments_html}»</w:t>
+        </w:r>
+      </w:fldSimple>
+    </w:p>
     <w:p>
       <w:proofErr w:type="spellStart"/>
       <w:r>
@@ -88,7 +109,12 @@
         </w:tc>
       </w:tr>
     </w:tbl>
-    <w:p/>
+    <w:p>
+      <w:pPr>
+        <w:pStyle w:val="Titre1"/>
+        <w:ind w:left="0" w:firstLine="0"/>
+      </w:pPr>
+    </w:p>
     <w:sectPr>
       <w:footerReference w:type="default" r:id="rId7"/>
       <w:type w:val="continuous"/>

</xml_diff>